<commit_message>
update modify procedure of OMS tel#
</commit_message>
<xml_diff>
--- a/files/opening/Dossen_opening.docx
+++ b/files/opening/Dossen_opening.docx
@@ -6,14 +6,14 @@
       <w:pPr>
         <w:pStyle w:val="a3"/>
       </w:pPr>
+      <w:proofErr w:type="gramStart"/>
       <w:r>
         <w:t>东呈</w:t>
       </w:r>
       <w:r>
         <w:t>酒店</w:t>
       </w:r>
-      <w:bookmarkStart w:id="0" w:name="_GoBack"/>
-      <w:bookmarkEnd w:id="0"/>
+      <w:proofErr w:type="gramEnd"/>
       <w:r>
         <w:t>流程</w:t>
       </w:r>
@@ -25,11 +25,6 @@
       </w:r>
     </w:p>
     <w:p>
-      <w:pPr>
-        <w:rPr>
-          <w:rFonts w:hint="eastAsia"/>
-        </w:rPr>
-      </w:pPr>
       <w:r>
         <w:t>在</w:t>
       </w:r>
@@ -107,16 +102,15 @@
           <w:numId w:val="1"/>
         </w:numPr>
         <w:ind w:firstLineChars="0"/>
-        <w:rPr>
-          <w:rFonts w:hint="eastAsia"/>
-        </w:rPr>
-      </w:pPr>
+      </w:pPr>
+      <w:proofErr w:type="gramStart"/>
       <w:r>
         <w:rPr>
           <w:rFonts w:hint="eastAsia"/>
         </w:rPr>
         <w:t>怡程系统</w:t>
       </w:r>
+      <w:proofErr w:type="gramEnd"/>
       <w:r>
         <w:rPr>
           <w:rFonts w:hint="eastAsia"/>
@@ -160,8 +154,16 @@
         <w:rPr>
           <w:rFonts w:hint="eastAsia"/>
         </w:rPr>
-        <w:t>登录帐号</w:t>
-      </w:r>
+        <w:t>登录</w:t>
+      </w:r>
+      <w:proofErr w:type="gramStart"/>
+      <w:r>
+        <w:rPr>
+          <w:rFonts w:hint="eastAsia"/>
+        </w:rPr>
+        <w:t>帐号</w:t>
+      </w:r>
+      <w:proofErr w:type="gramEnd"/>
     </w:p>
     <w:p>
       <w:pPr>
@@ -231,6 +233,68 @@
         </w:rPr>
         <w:t>提交酒店资料与审核</w:t>
       </w:r>
+      <w:r>
+        <w:rPr>
+          <w:rFonts w:hint="eastAsia"/>
+        </w:rPr>
+        <w:t>；</w:t>
+      </w:r>
+    </w:p>
+    <w:p>
+      <w:pPr>
+        <w:pStyle w:val="a4"/>
+        <w:numPr>
+          <w:ilvl w:val="1"/>
+          <w:numId w:val="1"/>
+        </w:numPr>
+        <w:ind w:firstLineChars="0"/>
+      </w:pPr>
+      <w:r>
+        <w:rPr>
+          <w:rFonts w:hint="eastAsia"/>
+        </w:rPr>
+        <w:t>同时开业经理负责发邮件给运维</w:t>
+      </w:r>
+      <w:r>
+        <w:t>it-yw@dossen.com</w:t>
+      </w:r>
+      <w:r>
+        <w:t xml:space="preserve"> </w:t>
+      </w:r>
+      <w:r>
+        <w:t>修改</w:t>
+      </w:r>
+      <w:r>
+        <w:rPr>
+          <w:rFonts w:hint="eastAsia"/>
+        </w:rPr>
+        <w:t>OMS</w:t>
+      </w:r>
+      <w:r>
+        <w:rPr>
+          <w:rFonts w:hint="eastAsia"/>
+        </w:rPr>
+        <w:t>资料填写中的“</w:t>
+      </w:r>
+      <w:r>
+        <w:rPr>
+          <w:rFonts w:ascii="Segoe UI" w:hAnsi="Segoe UI" w:cs="Segoe UI"/>
+          <w:color w:val="232323"/>
+          <w:sz w:val="20"/>
+          <w:szCs w:val="20"/>
+          <w:shd w:val="clear" w:color="auto" w:fill="FFFFFF"/>
+        </w:rPr>
+        <w:t>前台电话</w:t>
+      </w:r>
+      <w:r>
+        <w:rPr>
+          <w:rFonts w:hint="eastAsia"/>
+        </w:rPr>
+        <w:t>”改为</w:t>
+      </w:r>
+      <w:r>
+        <w:t>酒店实际的前台电话号码</w:t>
+      </w:r>
     </w:p>
     <w:p>
       <w:pPr>
@@ -259,11 +323,19 @@
         </w:rPr>
         <w:t>]</w:t>
       </w:r>
-      <w:r>
-        <w:rPr>
-          <w:rFonts w:hint="eastAsia"/>
-        </w:rPr>
-        <w:t>官网开通上线及优化调整申请流程</w:t>
+      <w:proofErr w:type="gramStart"/>
+      <w:r>
+        <w:rPr>
+          <w:rFonts w:hint="eastAsia"/>
+        </w:rPr>
+        <w:t>官网开通</w:t>
+      </w:r>
+      <w:proofErr w:type="gramEnd"/>
+      <w:r>
+        <w:rPr>
+          <w:rFonts w:hint="eastAsia"/>
+        </w:rPr>
+        <w:t>上线及优化调整申请流程</w:t>
       </w:r>
     </w:p>
     <w:p/>
@@ -296,11 +368,6 @@
       </w:r>
     </w:p>
     <w:p>
-      <w:pPr>
-        <w:rPr>
-          <w:rFonts w:hint="eastAsia"/>
-        </w:rPr>
-      </w:pPr>
       <w:r>
         <w:t>对</w:t>
       </w:r>
@@ -326,23 +393,25 @@
           <w:color w:val="000000"/>
           <w:szCs w:val="21"/>
         </w:rPr>
-        <w:t>权限</w:t>
-      </w:r>
+        <w:t>权限，万枫</w:t>
+      </w:r>
+      <w:proofErr w:type="gramStart"/>
       <w:r>
         <w:rPr>
           <w:rFonts w:cs="Calibri" w:hint="eastAsia"/>
           <w:color w:val="000000"/>
           <w:szCs w:val="21"/>
         </w:rPr>
-        <w:t>，万枫</w:t>
-      </w:r>
+        <w:t>开业组帮店</w:t>
+      </w:r>
+      <w:proofErr w:type="gramEnd"/>
       <w:r>
         <w:rPr>
           <w:rFonts w:cs="Calibri" w:hint="eastAsia"/>
           <w:color w:val="000000"/>
           <w:szCs w:val="21"/>
         </w:rPr>
-        <w:t>开业组帮店总提交</w:t>
+        <w:t>总提交</w:t>
       </w:r>
       <w:r>
         <w:rPr>
@@ -422,16 +491,10 @@
           <w:color w:val="000000"/>
           <w:szCs w:val="21"/>
         </w:rPr>
-        <w:t>采购平台系统权限申请审批流程</w:t>
-      </w:r>
-      <w:r>
-        <w:rPr>
-          <w:rFonts w:cs="Calibri" w:hint="eastAsia"/>
-          <w:color w:val="000000"/>
-          <w:szCs w:val="21"/>
-        </w:rPr>
-        <w:t>”</w:t>
-      </w:r>
+        <w:t>采购平台系统权限申请审批流程”</w:t>
+      </w:r>
+      <w:bookmarkStart w:id="0" w:name="_GoBack"/>
+      <w:bookmarkEnd w:id="0"/>
     </w:p>
     <w:sectPr>
       <w:pgSz w:w="11906" w:h="16838"/>
@@ -458,7 +521,7 @@
         <w:ind w:left="420" w:hanging="420"/>
       </w:pPr>
     </w:lvl>
-    <w:lvl w:ilvl="1" w:tplc="04090019" w:tentative="1">
+    <w:lvl w:ilvl="1" w:tplc="04090019">
       <w:start w:val="1"/>
       <w:numFmt w:val="lowerLetter"/>
       <w:lvlText w:val="%2)"/>

</xml_diff>